<commit_message>
uploading another project to use the GitHub page
</commit_message>
<xml_diff>
--- a/Reporte.docx
+++ b/Reporte.docx
@@ -2,52 +2,16 @@
 <file path=word/document.xml><?xml version="1.0" encoding="utf-8"?>
 <w:document xmlns:wpc="http://schemas.microsoft.com/office/word/2010/wordprocessingCanvas" xmlns:cx="http://schemas.microsoft.com/office/drawing/2014/chartex" xmlns:cx1="http://schemas.microsoft.com/office/drawing/2015/9/8/chartex" xmlns:cx2="http://schemas.microsoft.com/office/drawing/2015/10/21/chartex" xmlns:cx3="http://schemas.microsoft.com/office/drawing/2016/5/9/chartex" xmlns:cx4="http://schemas.microsoft.com/office/drawing/2016/5/10/chartex" xmlns:cx5="http://schemas.microsoft.com/office/drawing/2016/5/11/chartex" xmlns:cx6="http://schemas.microsoft.com/office/drawing/2016/5/12/chartex" xmlns:cx7="http://schemas.microsoft.com/office/drawing/2016/5/13/chartex" xmlns:cx8="http://schemas.microsoft.com/office/drawing/2016/5/14/chartex" xmlns:mc="http://schemas.openxmlformats.org/markup-compatibility/2006" xmlns:aink="http://schemas.microsoft.com/office/drawing/2016/ink" xmlns:am3d="http://schemas.microsoft.com/office/drawing/2017/model3d" xmlns:o="urn:schemas-microsoft-com:office:office" xmlns:r="http://schemas.openxmlformats.org/officeDocument/2006/relationships" xmlns:m="http://schemas.openxmlformats.org/officeDocument/2006/math" xmlns:v="urn:schemas-microsoft-com:vml" xmlns:wp14="http://schemas.microsoft.com/office/word/2010/wordprocessingDrawing" xmlns:wp="http://schemas.openxmlformats.org/drawingml/2006/wordprocessingDrawing" xmlns:w10="urn:schemas-microsoft-com:office:word" xmlns:w="http://schemas.openxmlformats.org/wordprocessingml/2006/main" xmlns:w14="http://schemas.microsoft.com/office/word/2010/wordml" xmlns:w15="http://schemas.microsoft.com/office/word/2012/wordml" xmlns:w16cex="http://schemas.microsoft.com/office/word/2018/wordml/cex" xmlns:w16cid="http://schemas.microsoft.com/office/word/2016/wordml/cid" xmlns:w16="http://schemas.microsoft.com/office/word/2018/wordml" xmlns:w16se="http://schemas.microsoft.com/office/word/2015/wordml/symex" xmlns:wpg="http://schemas.microsoft.com/office/word/2010/wordprocessingGroup" xmlns:wpi="http://schemas.microsoft.com/office/word/2010/wordprocessingInk" xmlns:wne="http://schemas.microsoft.com/office/word/2006/wordml" xmlns:wps="http://schemas.microsoft.com/office/word/2010/wordprocessingShape" mc:Ignorable="w14 w15 w16se w16cid w16 w16cex wp14">
   <w:body>
+    <w:p/>
     <w:p>
       <w:r>
-        <w:t>Nombre: Alexis Bonilla</w:t>
-      </w:r>
-    </w:p>
-    <w:p>
-      <w:r>
-        <w:t>Curso: Programación web avanzada.</w:t>
+        <w:t>Alexis Bonilla- Resumen de aprendizaje.</w:t>
       </w:r>
     </w:p>
     <w:p/>
     <w:p>
       <w:r>
-        <w:t xml:space="preserve">Taller 1: HTML + CSS +JS </w:t>
-      </w:r>
-    </w:p>
-    <w:p/>
-    <w:p>
-      <w:r>
-        <w:t xml:space="preserve">Definitivamente este taller me sirvió bastante para aprender los fundamentos del desarrollo web que actualmente se basa en los lenguajes: HTM, CSS y JavaScript. </w:t>
-      </w:r>
-    </w:p>
-    <w:p>
-      <w:r>
-        <w:t>Al intentar replicar el template del ejercicio, me encontré con muchas dificultades, ya que nunca había intentado hacer una página desde 0 con HTML,CSS, Y JS puro, sin usar ninguna librería o framework.</w:t>
-      </w:r>
-    </w:p>
-    <w:p>
-      <w:r>
-        <w:t>Excelente ejercicio para aprender todo lo correspondiente a las bases del desarrollo web antes de adentrar</w:t>
-      </w:r>
-      <w:r>
-        <w:t>se</w:t>
-      </w:r>
-      <w:r>
-        <w:t xml:space="preserve"> en otras librerías más complejas.</w:t>
-      </w:r>
-    </w:p>
-    <w:p/>
-    <w:p/>
-    <w:p>
-      <w:r>
-        <w:t xml:space="preserve">Link del repositorio: </w:t>
-      </w:r>
-      <w:r>
-        <w:t>https://github.com/Alexis-Bonilla/ResumeExercise</w:t>
+        <w:t>Para lograr hacer la página con Bootstrap, tuve que aprender a utilizar la web de Bootstrap 4 para averiguar las diferentes funcionalidades de los componentes que utilicé, definitivamente el reto más importante a la hora de realizar la página fue hacer la barra de navegación vertical, ya que en clase no la habíamos visto. Aprendí mucho acerca de inspeccionar una página ya hecha y cómo entender el código de otros. Este ejercicio es de gran ayuda para mi futuro profesional, ya que entre las cosas más importantes que hay en nuestra carrera es aprender a aprender.</w:t>
       </w:r>
     </w:p>
     <w:sectPr>

</xml_diff>

<commit_message>
adding some details in the report document
</commit_message>
<xml_diff>
--- a/Reporte.docx
+++ b/Reporte.docx
@@ -12,6 +12,27 @@
     <w:p>
       <w:r>
         <w:t>Para lograr hacer la página con Bootstrap, tuve que aprender a utilizar la web de Bootstrap 4 para averiguar las diferentes funcionalidades de los componentes que utilicé, definitivamente el reto más importante a la hora de realizar la página fue hacer la barra de navegación vertical, ya que en clase no la habíamos visto. Aprendí mucho acerca de inspeccionar una página ya hecha y cómo entender el código de otros. Este ejercicio es de gran ayuda para mi futuro profesional, ya que entre las cosas más importantes que hay en nuestra carrera es aprender a aprender.</w:t>
+      </w:r>
+    </w:p>
+    <w:p>
+      <w:r>
+        <w:t>Entre los componentes más importantes están la nav bar, el section, darle funcionalidad a la navbar también fue algo complicado ya que nunca vimos eso en clase pero fue divertido aprender.</w:t>
+      </w:r>
+    </w:p>
+    <w:p/>
+    <w:p>
+      <w:r>
+        <w:t>Página para ver el resultado:</w:t>
+      </w:r>
+    </w:p>
+    <w:p>
+      <w:pPr>
+        <w:rPr>
+          <w:u w:val="single"/>
+        </w:rPr>
+      </w:pPr>
+      <w:r>
+        <w:t>https://alexis-bonilla.github.io/</w:t>
       </w:r>
     </w:p>
     <w:sectPr>

</xml_diff>